<commit_message>
3.0. Methods - paraphrasing of paragraph finished:3
</commit_message>
<xml_diff>
--- a/Papers/BRV_extraction/BRV_blink_extraction.docx
+++ b/Papers/BRV_extraction/BRV_blink_extraction.docx
@@ -930,8 +930,8 @@
         <w:tblLook w:val="04A0" w:firstRow="1" w:lastRow="0" w:firstColumn="1" w:lastColumn="0" w:noHBand="0" w:noVBand="1"/>
       </w:tblPr>
       <w:tblGrid>
-        <w:gridCol w:w="2864"/>
-        <w:gridCol w:w="6489"/>
+        <w:gridCol w:w="2867"/>
+        <w:gridCol w:w="6486"/>
         <w:gridCol w:w="285"/>
       </w:tblGrid>
       <w:tr>
@@ -1527,6 +1527,105 @@
           <w:szCs w:val="16"/>
         </w:rPr>
       </w:pPr>
+      <w:r>
+        <w:rPr>
+          <w:rFonts w:ascii="Times New Roman" w:hAnsi="Times New Roman" w:cs="Times New Roman"/>
+          <w:sz w:val="16"/>
+          <w:szCs w:val="16"/>
+        </w:rPr>
+        <w:t>Blinking is a semi-autonomic closing of the eye lids .Every time we blink, our eyelids spread a cocktail of oils and mucous secretions across the surface of the eye to keep your globes from drying out. Blinking also keeps eyes safe from potentially damaging stimuli, such as bright lights and foreign bodies like dust. So why don't we notice the world plunging into darkness every two to ten seconds? The sudden changes in an image due to saccades or blinks do not interfere with our subjective experience of continuity [29]</w:t>
+      </w:r>
+      <w:proofErr w:type="gramStart"/>
+      <w:r>
+        <w:rPr>
+          <w:rFonts w:ascii="Times New Roman" w:hAnsi="Times New Roman" w:cs="Times New Roman"/>
+          <w:sz w:val="16"/>
+          <w:szCs w:val="16"/>
+        </w:rPr>
+        <w:t>,</w:t>
+      </w:r>
+      <w:proofErr w:type="gramEnd"/>
+      <w:r>
+        <w:rPr>
+          <w:rFonts w:ascii="Times New Roman" w:hAnsi="Times New Roman" w:cs="Times New Roman"/>
+          <w:sz w:val="16"/>
+          <w:szCs w:val="16"/>
+        </w:rPr>
+        <w:t xml:space="preserve"> the very act of blinking suppresses activity in several areas of the brain responsible for detecting environmental changes, so that you experience the world as continuous. </w:t>
+      </w:r>
+    </w:p>
+    <w:p>
+      <w:pPr>
+        <w:pStyle w:val="PreformattedText"/>
+        <w:rPr>
+          <w:rFonts w:ascii="Times New Roman" w:hAnsi="Times New Roman" w:cs="Times New Roman"/>
+          <w:sz w:val="16"/>
+          <w:szCs w:val="16"/>
+        </w:rPr>
+      </w:pPr>
+      <w:r>
+        <w:rPr>
+          <w:rFonts w:ascii="Times New Roman" w:hAnsi="Times New Roman" w:cs="Times New Roman"/>
+          <w:sz w:val="16"/>
+          <w:szCs w:val="16"/>
+        </w:rPr>
+        <w:tab/>
+        <w:t xml:space="preserve">Blinks have been known to be linked to internal brain activities. Increasing the accuracy of blink detection is of high importance as humans look for an easier method of collecting internal brain activity information. The detection of eye blinks had a huge impact in various fields in some BCI (Brain Computer Interface) they detected eye blinks and analyzed the pattern with the duration after collecting this analysis they used it in as an input to a computer in similar manners that we use our mouse. </w:t>
+      </w:r>
+      <w:proofErr w:type="gramStart"/>
+      <w:r>
+        <w:rPr>
+          <w:rFonts w:ascii="Times New Roman" w:hAnsi="Times New Roman" w:cs="Times New Roman"/>
+          <w:sz w:val="16"/>
+          <w:szCs w:val="16"/>
+        </w:rPr>
+        <w:t>This implementation of the use of blinks have</w:t>
+      </w:r>
+      <w:proofErr w:type="gramEnd"/>
+      <w:r>
+        <w:rPr>
+          <w:rFonts w:ascii="Times New Roman" w:hAnsi="Times New Roman" w:cs="Times New Roman"/>
+          <w:sz w:val="16"/>
+          <w:szCs w:val="16"/>
+        </w:rPr>
+        <w:t xml:space="preserve"> opened a wide door of new possibilities for disabled people [28]. World Health Organization (WHO) has announced that the ninth </w:t>
+      </w:r>
+      <w:proofErr w:type="gramStart"/>
+      <w:r>
+        <w:rPr>
+          <w:rFonts w:ascii="Times New Roman" w:hAnsi="Times New Roman" w:cs="Times New Roman"/>
+          <w:sz w:val="16"/>
+          <w:szCs w:val="16"/>
+        </w:rPr>
+        <w:t>cause of death globally are</w:t>
+      </w:r>
+      <w:proofErr w:type="gramEnd"/>
+      <w:r>
+        <w:rPr>
+          <w:rFonts w:ascii="Times New Roman" w:hAnsi="Times New Roman" w:cs="Times New Roman"/>
+          <w:sz w:val="16"/>
+          <w:szCs w:val="16"/>
+        </w:rPr>
+        <w:t xml:space="preserve"> car accidents. National Motor Vehicle Crash Causation Survey (NMVCCS) has found that 30% of car accidents are caused by the drowsiness of drivers [B]. It is known that workload increases heart rate and heart </w:t>
+      </w:r>
+      <w:proofErr w:type="gramStart"/>
+      <w:r>
+        <w:rPr>
+          <w:rFonts w:ascii="Times New Roman" w:hAnsi="Times New Roman" w:cs="Times New Roman"/>
+          <w:sz w:val="16"/>
+          <w:szCs w:val="16"/>
+        </w:rPr>
+        <w:t>rate are</w:t>
+      </w:r>
+      <w:proofErr w:type="gramEnd"/>
+      <w:r>
+        <w:rPr>
+          <w:rFonts w:ascii="Times New Roman" w:hAnsi="Times New Roman" w:cs="Times New Roman"/>
+          <w:sz w:val="16"/>
+          <w:szCs w:val="16"/>
+        </w:rPr>
+        <w:t xml:space="preserve"> known to decrease in monotonous and drowsy conditions [25]. BR is inversely correlated with increase of workload so blinks can be used to detect drowsiness before it creates damage [25]. Researchers have shown that blinks can play an important role in detecting many difference brain disorder and brain activities, Spontaneous blink rate(BR) has been studied in many neurological disease like Parkinson's disease and Tourette syndrome[1][2][3]. The use of blink detection doesn't stop there researchers have found that Blink rates can be used as a source of data in detecting psychiatric disorders like schizophrenia and attention hyperactivity all this is because blinks are regarded as a non-invasive peripheral markers of the central dopamine activity which makes there accurate detection more important [4] [5] [6] [7] [8] [9].</w:t>
+      </w:r>
     </w:p>
     <w:p>
       <w:pPr>
@@ -2193,6 +2292,7 @@
           <w:b/>
           <w:color w:val="943634"/>
         </w:rPr>
+        <w:lastRenderedPageBreak/>
         <w:t>2.3 Eye blinking detection procedure</w:t>
       </w:r>
     </w:p>
@@ -2906,16 +3006,7 @@
                     <w:sz w:val="16"/>
                     <w:szCs w:val="16"/>
                   </w:rPr>
-                  <m:t xml:space="preserve"> </m:t>
-                </m:r>
-                <m:r>
-                  <w:rPr>
-                    <w:rFonts w:ascii="Cambria Math" w:hAnsi="Cambria Math" w:cs="Times New Roman"/>
-                    <w:color w:val="auto"/>
-                    <w:sz w:val="16"/>
-                    <w:szCs w:val="16"/>
-                  </w:rPr>
-                  <m:t>F</m:t>
+                  <m:t xml:space="preserve"> F</m:t>
                 </m:r>
               </m:e>
               <m:sub>
@@ -2996,16 +3087,7 @@
                         <w:sz w:val="16"/>
                         <w:szCs w:val="16"/>
                       </w:rPr>
-                      <m:t xml:space="preserve"> </m:t>
-                    </m:r>
-                    <m:r>
-                      <w:rPr>
-                        <w:rFonts w:ascii="Cambria Math" w:hAnsi="Cambria Math" w:cs="Times New Roman"/>
-                        <w:color w:val="auto"/>
-                        <w:sz w:val="16"/>
-                        <w:szCs w:val="16"/>
-                      </w:rPr>
-                      <m:t>F</m:t>
+                      <m:t xml:space="preserve"> F</m:t>
                     </m:r>
                   </m:e>
                   <m:sub>
@@ -3073,16 +3155,7 @@
                 <w:sz w:val="16"/>
                 <w:szCs w:val="16"/>
               </w:rPr>
-              <m:t xml:space="preserve"> </m:t>
-            </m:r>
-            <m:r>
-              <w:rPr>
-                <w:rFonts w:ascii="Cambria Math" w:hAnsi="Cambria Math" w:cs="Times New Roman"/>
-                <w:color w:val="auto"/>
-                <w:sz w:val="16"/>
-                <w:szCs w:val="16"/>
-              </w:rPr>
-              <m:t>F</m:t>
+              <m:t xml:space="preserve"> F</m:t>
             </m:r>
           </m:e>
           <m:sub>
@@ -3153,16 +3226,7 @@
             <w:sz w:val="16"/>
             <w:szCs w:val="16"/>
           </w:rPr>
-          <m:t>S</m:t>
-        </m:r>
-        <m:r>
-          <w:rPr>
-            <w:rFonts w:ascii="Cambria Math" w:hAnsi="Cambria Math" w:cs="Times New Roman"/>
-            <w:color w:val="auto"/>
-            <w:sz w:val="16"/>
-            <w:szCs w:val="16"/>
-          </w:rPr>
-          <m:t xml:space="preserve"> </m:t>
+          <m:t xml:space="preserve">S </m:t>
         </m:r>
         <m:d>
           <m:dPr>
@@ -3197,16 +3261,7 @@
                     <w:sz w:val="16"/>
                     <w:szCs w:val="16"/>
                   </w:rPr>
-                  <m:t xml:space="preserve"> </m:t>
-                </m:r>
-                <m:r>
-                  <w:rPr>
-                    <w:rFonts w:ascii="Cambria Math" w:hAnsi="Cambria Math" w:cs="Times New Roman"/>
-                    <w:color w:val="auto"/>
-                    <w:sz w:val="16"/>
-                    <w:szCs w:val="16"/>
-                  </w:rPr>
-                  <m:t>F</m:t>
+                  <m:t xml:space="preserve"> F</m:t>
                 </m:r>
               </m:e>
               <m:sub>
@@ -3263,7 +3318,6 @@
           <w:sz w:val="16"/>
           <w:szCs w:val="16"/>
         </w:rPr>
-        <w:lastRenderedPageBreak/>
         <w:t>Second stage is separation, which is orthogonal transformation of whitened signals (rotation of the joint density).</w:t>
       </w:r>
       <w:r>
@@ -3334,16 +3388,7 @@
                 <w:sz w:val="16"/>
                 <w:szCs w:val="16"/>
               </w:rPr>
-              <m:t xml:space="preserve">U </m:t>
-            </m:r>
-            <m:r>
-              <w:rPr>
-                <w:rFonts w:ascii="Cambria Math" w:hAnsi="Cambria Math" w:cs="Times New Roman"/>
-                <w:color w:val="auto"/>
-                <w:sz w:val="16"/>
-                <w:szCs w:val="16"/>
-              </w:rPr>
-              <m:t>x</m:t>
+              <m:t>U x</m:t>
             </m:r>
           </m:e>
           <m:sub>
@@ -3366,16 +3411,7 @@
           <w:sz w:val="16"/>
           <w:szCs w:val="16"/>
         </w:rPr>
-        <w:t xml:space="preserve"> has independent</w:t>
-      </w:r>
-      <w:r>
-        <w:rPr>
-          <w:rFonts w:ascii="Times New Roman" w:hAnsi="Times New Roman" w:cs="Times New Roman"/>
-          <w:color w:val="auto"/>
-          <w:sz w:val="16"/>
-          <w:szCs w:val="16"/>
-        </w:rPr>
-        <w:t xml:space="preserve"> </w:t>
+        <w:t xml:space="preserve"> has independent </w:t>
       </w:r>
       <w:proofErr w:type="gramStart"/>
       <w:r>
@@ -3422,52 +3458,25 @@
           <w:sz w:val="16"/>
           <w:szCs w:val="16"/>
         </w:rPr>
-        <w:t>.</w:t>
-      </w:r>
-      <w:r>
-        <w:rPr>
-          <w:rFonts w:ascii="Times New Roman" w:hAnsi="Times New Roman" w:cs="Times New Roman"/>
-          <w:color w:val="auto"/>
-          <w:sz w:val="16"/>
-          <w:szCs w:val="16"/>
-        </w:rPr>
-        <w:t xml:space="preserve"> </w:t>
-      </w:r>
-      <w:r>
-        <w:rPr>
-          <w:rFonts w:ascii="Times New Roman" w:hAnsi="Times New Roman" w:cs="Times New Roman"/>
-          <w:color w:val="auto"/>
-          <w:sz w:val="16"/>
-          <w:szCs w:val="16"/>
-        </w:rPr>
-        <w:t>O</w:t>
-      </w:r>
-      <w:r>
-        <w:rPr>
-          <w:rFonts w:ascii="Times New Roman" w:hAnsi="Times New Roman" w:cs="Times New Roman"/>
-          <w:color w:val="auto"/>
-          <w:sz w:val="16"/>
-          <w:szCs w:val="16"/>
-        </w:rPr>
-        <w:t xml:space="preserve">ne by </w:t>
-      </w:r>
-      <w:r>
-        <w:rPr>
-          <w:rFonts w:ascii="Times New Roman" w:hAnsi="Times New Roman" w:cs="Times New Roman"/>
-          <w:color w:val="auto"/>
-          <w:sz w:val="16"/>
-          <w:szCs w:val="16"/>
-        </w:rPr>
-        <w:t>one</w:t>
-      </w:r>
-      <w:r>
-        <w:rPr>
-          <w:rFonts w:ascii="Times New Roman" w:hAnsi="Times New Roman" w:cs="Times New Roman"/>
-          <w:color w:val="auto"/>
-          <w:sz w:val="16"/>
-          <w:szCs w:val="16"/>
-        </w:rPr>
-        <w:t xml:space="preserve"> we are looking for t</w:t>
+        <w:t xml:space="preserve">. </w:t>
+      </w:r>
+      <w:r>
+        <w:rPr>
+          <w:rFonts w:ascii="Times New Roman" w:hAnsi="Times New Roman" w:cs="Times New Roman"/>
+          <w:color w:val="auto"/>
+          <w:sz w:val="16"/>
+          <w:szCs w:val="16"/>
+        </w:rPr>
+        <w:t xml:space="preserve">One by </w:t>
+      </w:r>
+      <w:r>
+        <w:rPr>
+          <w:rFonts w:ascii="Times New Roman" w:hAnsi="Times New Roman" w:cs="Times New Roman"/>
+          <w:color w:val="auto"/>
+          <w:sz w:val="16"/>
+          <w:szCs w:val="16"/>
+        </w:rPr>
+        <w:t>one we are looking for t</w:t>
       </w:r>
       <w:r>
         <w:rPr>
@@ -3867,25 +3876,7 @@
           <w:sz w:val="16"/>
           <w:szCs w:val="16"/>
         </w:rPr>
-        <w:t xml:space="preserve"> </w:t>
-      </w:r>
-      <w:r>
-        <w:rPr>
-          <w:rFonts w:ascii="Times New Roman" w:hAnsi="Times New Roman" w:cs="Times New Roman"/>
-          <w:color w:val="auto"/>
-          <w:sz w:val="16"/>
-          <w:szCs w:val="16"/>
-        </w:rPr>
-        <w:t xml:space="preserve">the length </w:t>
-      </w:r>
-      <w:r>
-        <w:rPr>
-          <w:rFonts w:ascii="Times New Roman" w:hAnsi="Times New Roman" w:cs="Times New Roman"/>
-          <w:color w:val="auto"/>
-          <w:sz w:val="16"/>
-          <w:szCs w:val="16"/>
-        </w:rPr>
-        <w:t xml:space="preserve">of </w:t>
+        <w:t xml:space="preserve"> the length of </w:t>
       </w:r>
       <m:oMath>
         <m:sSub>
@@ -3949,25 +3940,7 @@
           <w:sz w:val="16"/>
           <w:szCs w:val="16"/>
         </w:rPr>
-        <w:t xml:space="preserve"> orthogonal</w:t>
-      </w:r>
-      <w:r>
-        <w:rPr>
-          <w:rFonts w:ascii="Times New Roman" w:hAnsi="Times New Roman" w:cs="Times New Roman"/>
-          <w:color w:val="auto"/>
-          <w:sz w:val="16"/>
-          <w:szCs w:val="16"/>
-        </w:rPr>
-        <w:t xml:space="preserve"> </w:t>
-      </w:r>
-      <w:r>
-        <w:rPr>
-          <w:rFonts w:ascii="Times New Roman" w:hAnsi="Times New Roman" w:cs="Times New Roman"/>
-          <w:color w:val="auto"/>
-          <w:sz w:val="16"/>
-          <w:szCs w:val="16"/>
-        </w:rPr>
-        <w:t xml:space="preserve">to </w:t>
+        <w:t xml:space="preserve"> orthogonal to </w:t>
       </w:r>
       <w:proofErr w:type="gramStart"/>
       <w:r>
@@ -4076,16 +4049,7 @@
             <w:sz w:val="16"/>
             <w:szCs w:val="16"/>
           </w:rPr>
-          <m:t xml:space="preserve"> </m:t>
-        </m:r>
-        <m:r>
-          <w:rPr>
-            <w:rFonts w:ascii="Cambria Math" w:hAnsi="Cambria Math" w:cs="Times New Roman"/>
-            <w:color w:val="auto"/>
-            <w:sz w:val="16"/>
-            <w:szCs w:val="16"/>
-          </w:rPr>
-          <m:t xml:space="preserve">) </m:t>
+          <m:t xml:space="preserve"> ) </m:t>
         </m:r>
       </m:oMath>
       <w:r>
@@ -4133,16 +4097,7 @@
           <w:sz w:val="16"/>
           <w:szCs w:val="16"/>
         </w:rPr>
-        <w:t xml:space="preserve"> any</w:t>
-      </w:r>
-      <w:r>
-        <w:rPr>
-          <w:rFonts w:ascii="Times New Roman" w:hAnsi="Times New Roman" w:cs="Times New Roman"/>
-          <w:color w:val="auto"/>
-          <w:sz w:val="16"/>
-          <w:szCs w:val="16"/>
-        </w:rPr>
-        <w:t xml:space="preserve"> </w:t>
+        <w:t xml:space="preserve"> any </w:t>
       </w:r>
       <w:proofErr w:type="spellStart"/>
       <w:proofErr w:type="gramStart"/>
@@ -4163,16 +4118,7 @@
           <w:sz w:val="16"/>
           <w:szCs w:val="16"/>
         </w:rPr>
-        <w:t xml:space="preserve"> </w:t>
-      </w:r>
-      <w:r>
-        <w:rPr>
-          <w:rFonts w:ascii="Times New Roman" w:hAnsi="Times New Roman" w:cs="Times New Roman"/>
-          <w:color w:val="auto"/>
-          <w:sz w:val="16"/>
-          <w:szCs w:val="16"/>
-        </w:rPr>
-        <w:t xml:space="preserve"> </w:t>
+        <w:t xml:space="preserve">  </w:t>
       </w:r>
       <w:r>
         <w:rPr>
@@ -4191,34 +4137,16 @@
           <w:sz w:val="16"/>
           <w:szCs w:val="16"/>
         </w:rPr>
-        <w:t xml:space="preserve">, which is </w:t>
-      </w:r>
-      <w:r>
-        <w:rPr>
-          <w:rFonts w:ascii="Times New Roman" w:hAnsi="Times New Roman" w:cs="Times New Roman"/>
-          <w:color w:val="auto"/>
-          <w:sz w:val="16"/>
-          <w:szCs w:val="16"/>
-        </w:rPr>
-        <w:t xml:space="preserve">twice continuously differentiable </w:t>
-      </w:r>
-      <w:r>
-        <w:rPr>
-          <w:rFonts w:ascii="Times New Roman" w:hAnsi="Times New Roman" w:cs="Times New Roman"/>
-          <w:color w:val="auto"/>
-          <w:sz w:val="16"/>
-          <w:szCs w:val="16"/>
-        </w:rPr>
-        <w:t>with</w:t>
-      </w:r>
-      <w:r>
-        <w:rPr>
-          <w:rFonts w:ascii="Times New Roman" w:hAnsi="Times New Roman" w:cs="Times New Roman"/>
-          <w:color w:val="auto"/>
-          <w:sz w:val="16"/>
-          <w:szCs w:val="16"/>
-        </w:rPr>
-        <w:t xml:space="preserve"> </w:t>
+        <w:t xml:space="preserve">, which is twice continuously differentiable </w:t>
+      </w:r>
+      <w:r>
+        <w:rPr>
+          <w:rFonts w:ascii="Times New Roman" w:hAnsi="Times New Roman" w:cs="Times New Roman"/>
+          <w:color w:val="auto"/>
+          <w:sz w:val="16"/>
+          <w:szCs w:val="16"/>
+        </w:rPr>
+        <w:t xml:space="preserve">with </w:t>
       </w:r>
       <m:oMath>
         <m:r>
@@ -4258,16 +4186,7 @@
           <w:sz w:val="16"/>
           <w:szCs w:val="16"/>
         </w:rPr>
-        <w:t xml:space="preserve"> and</w:t>
-      </w:r>
-      <w:r>
-        <w:rPr>
-          <w:rFonts w:ascii="Times New Roman" w:hAnsi="Times New Roman" w:cs="Times New Roman"/>
-          <w:color w:val="auto"/>
-          <w:sz w:val="16"/>
-          <w:szCs w:val="16"/>
-        </w:rPr>
-        <w:t xml:space="preserve"> </w:t>
+        <w:t xml:space="preserve"> and </w:t>
       </w:r>
       <m:oMath>
         <m:r>
@@ -4304,14 +4223,33 @@
       </w:pPr>
       <w:r>
         <w:rPr>
+          <w:rFonts w:ascii="Times New Roman" w:hAnsi="Times New Roman" w:cs="Times New Roman"/>
+          <w:color w:val="auto"/>
+          <w:sz w:val="16"/>
+          <w:szCs w:val="16"/>
+        </w:rPr>
+        <w:t>Nonlinearity is defined as t</w:t>
+      </w:r>
+      <w:r>
+        <w:rPr>
           <w:rFonts w:ascii="Times New Roman" w:hAnsi="Times New Roman" w:cs="Times New Roman" w:hint="eastAsia"/>
           <w:color w:val="auto"/>
           <w:sz w:val="16"/>
           <w:szCs w:val="16"/>
-          <w:highlight w:val="yellow"/>
-        </w:rPr>
-        <w:t xml:space="preserve">The derivative function </w:t>
-      </w:r>
+        </w:rPr>
+        <w:t xml:space="preserve">he derivative </w:t>
+      </w:r>
+      <w:proofErr w:type="gramStart"/>
+      <w:r>
+        <w:rPr>
+          <w:rFonts w:ascii="Times New Roman" w:hAnsi="Times New Roman" w:cs="Times New Roman" w:hint="eastAsia"/>
+          <w:color w:val="auto"/>
+          <w:sz w:val="16"/>
+          <w:szCs w:val="16"/>
+        </w:rPr>
+        <w:t xml:space="preserve">function </w:t>
+      </w:r>
+      <w:proofErr w:type="gramEnd"/>
       <m:oMath>
         <m:r>
           <w:rPr>
@@ -4319,7 +4257,6 @@
             <w:color w:val="auto"/>
             <w:sz w:val="16"/>
             <w:szCs w:val="16"/>
-            <w:highlight w:val="yellow"/>
           </w:rPr>
           <m:t>g = G '</m:t>
         </m:r>
@@ -4330,37 +4267,46 @@
           <w:color w:val="auto"/>
           <w:sz w:val="16"/>
           <w:szCs w:val="16"/>
-          <w:highlight w:val="yellow"/>
-        </w:rPr>
-        <w:t xml:space="preserve"> is called the nonlinearity.</w:t>
-      </w:r>
-      <w:r>
-        <w:rPr>
-          <w:rFonts w:ascii="Times New Roman" w:hAnsi="Times New Roman" w:cs="Times New Roman"/>
-          <w:color w:val="auto"/>
-          <w:sz w:val="16"/>
-          <w:szCs w:val="16"/>
-          <w:highlight w:val="yellow"/>
-        </w:rPr>
-        <w:t xml:space="preserve"> </w:t>
-      </w:r>
-      <w:r>
-        <w:rPr>
-          <w:rFonts w:ascii="Times New Roman" w:hAnsi="Times New Roman" w:cs="Times New Roman"/>
-          <w:color w:val="auto"/>
-          <w:sz w:val="16"/>
-          <w:szCs w:val="16"/>
-        </w:rPr>
-        <w:t xml:space="preserve">Variety of optimizing criterions (cost functions) can be used. </w:t>
-      </w:r>
-      <w:r>
-        <w:rPr>
-          <w:rFonts w:ascii="Times New Roman" w:hAnsi="Times New Roman" w:cs="Times New Roman"/>
-          <w:color w:val="auto"/>
-          <w:sz w:val="16"/>
-          <w:szCs w:val="16"/>
-        </w:rPr>
-        <w:t xml:space="preserve">By choosing kurtosis measure we obtain the nonlinearity </w:t>
+        </w:rPr>
+        <w:t>.</w:t>
+      </w:r>
+      <w:r>
+        <w:rPr>
+          <w:rFonts w:ascii="Times New Roman" w:hAnsi="Times New Roman" w:cs="Times New Roman"/>
+          <w:color w:val="auto"/>
+          <w:sz w:val="16"/>
+          <w:szCs w:val="16"/>
+        </w:rPr>
+        <w:t xml:space="preserve"> V</w:t>
+      </w:r>
+      <w:r>
+        <w:rPr>
+          <w:rFonts w:ascii="Times New Roman" w:hAnsi="Times New Roman" w:cs="Times New Roman"/>
+          <w:color w:val="auto"/>
+          <w:sz w:val="16"/>
+          <w:szCs w:val="16"/>
+        </w:rPr>
+        <w:t xml:space="preserve">ariety of optimizing criterions (cost functions) can be used. </w:t>
+      </w:r>
+      <w:r>
+        <w:rPr>
+          <w:rFonts w:ascii="Times New Roman" w:hAnsi="Times New Roman" w:cs="Times New Roman"/>
+          <w:color w:val="auto"/>
+          <w:sz w:val="16"/>
+          <w:szCs w:val="16"/>
+        </w:rPr>
+        <w:t xml:space="preserve">By choosing kurtosis measure we obtain the </w:t>
+      </w:r>
+      <w:bookmarkStart w:id="0" w:name="_GoBack"/>
+      <w:bookmarkEnd w:id="0"/>
+      <w:r>
+        <w:rPr>
+          <w:rFonts w:ascii="Times New Roman" w:hAnsi="Times New Roman" w:cs="Times New Roman"/>
+          <w:color w:val="auto"/>
+          <w:sz w:val="16"/>
+          <w:szCs w:val="16"/>
+        </w:rPr>
+        <w:t xml:space="preserve">nonlinearity </w:t>
       </w:r>
       <m:oMath>
         <m:r>
@@ -4424,10 +4370,47 @@
             <w:color w:val="auto"/>
             <w:sz w:val="16"/>
             <w:szCs w:val="16"/>
-            <w:highlight w:val="yellow"/>
           </w:rPr>
           <m:t>pow3</m:t>
         </m:r>
+      </m:oMath>
+      <w:r>
+        <w:rPr>
+          <w:rFonts w:ascii="Times New Roman" w:hAnsi="Times New Roman" w:cs="Times New Roman"/>
+          <w:color w:val="auto"/>
+          <w:sz w:val="16"/>
+          <w:szCs w:val="16"/>
+        </w:rPr>
+        <w:t>)</w:t>
+      </w:r>
+      <w:r>
+        <w:rPr>
+          <w:rFonts w:ascii="Times New Roman" w:hAnsi="Times New Roman" w:cs="Times New Roman"/>
+          <w:color w:val="auto"/>
+          <w:sz w:val="16"/>
+          <w:szCs w:val="16"/>
+        </w:rPr>
+        <w:t xml:space="preserve">. </w:t>
+      </w:r>
+      <w:r>
+        <w:rPr>
+          <w:rFonts w:ascii="Times New Roman" w:hAnsi="Times New Roman" w:cs="Times New Roman"/>
+          <w:color w:val="auto"/>
+          <w:sz w:val="16"/>
+          <w:szCs w:val="16"/>
+        </w:rPr>
+        <w:t>Another choice could be f</w:t>
+      </w:r>
+      <w:r>
+        <w:rPr>
+          <w:rFonts w:ascii="Times New Roman" w:hAnsi="Times New Roman" w:cs="Times New Roman"/>
+          <w:color w:val="auto"/>
+          <w:sz w:val="16"/>
+          <w:szCs w:val="16"/>
+        </w:rPr>
+        <w:t xml:space="preserve">unctions </w:t>
+      </w:r>
+      <m:oMath>
         <m:r>
           <w:rPr>
             <w:rFonts w:ascii="Cambria Math" w:hAnsi="Cambria Math" w:cs="Times New Roman"/>
@@ -4435,7 +4418,7 @@
             <w:sz w:val="16"/>
             <w:szCs w:val="16"/>
           </w:rPr>
-          <m:t>)</m:t>
+          <m:t>g(z) = tanh(az)</m:t>
         </m:r>
       </m:oMath>
       <w:r>
@@ -4445,37 +4428,7 @@
           <w:sz w:val="16"/>
           <w:szCs w:val="16"/>
         </w:rPr>
-        <w:t xml:space="preserve"> </w:t>
-      </w:r>
-      <w:r>
-        <w:rPr>
-          <w:rFonts w:ascii="Times New Roman" w:hAnsi="Times New Roman" w:cs="Times New Roman"/>
-          <w:color w:val="auto"/>
-          <w:sz w:val="16"/>
-          <w:szCs w:val="16"/>
-          <w:highlight w:val="yellow"/>
-        </w:rPr>
-        <w:t xml:space="preserve">. </w:t>
-      </w:r>
-      <w:r>
-        <w:rPr>
-          <w:rFonts w:ascii="Times New Roman" w:hAnsi="Times New Roman" w:cs="Times New Roman"/>
-          <w:color w:val="auto"/>
-          <w:sz w:val="16"/>
-          <w:szCs w:val="16"/>
-          <w:highlight w:val="yellow"/>
-        </w:rPr>
-        <w:t>Functions</w:t>
-      </w:r>
-      <w:r>
-        <w:rPr>
-          <w:rFonts w:ascii="Times New Roman" w:hAnsi="Times New Roman" w:cs="Times New Roman"/>
-          <w:color w:val="auto"/>
-          <w:sz w:val="16"/>
-          <w:szCs w:val="16"/>
-          <w:highlight w:val="yellow"/>
-        </w:rPr>
-        <w:t xml:space="preserve"> </w:t>
+        <w:t xml:space="preserve"> (</w:t>
       </w:r>
       <m:oMath>
         <m:r>
@@ -4484,9 +4437,8 @@
             <w:color w:val="auto"/>
             <w:sz w:val="16"/>
             <w:szCs w:val="16"/>
-            <w:highlight w:val="yellow"/>
           </w:rPr>
-          <m:t>g(z) = tanh(az)</m:t>
+          <m:t>tanh</m:t>
         </m:r>
       </m:oMath>
       <w:r>
@@ -4495,9 +4447,8 @@
           <w:color w:val="auto"/>
           <w:sz w:val="16"/>
           <w:szCs w:val="16"/>
-          <w:highlight w:val="yellow"/>
-        </w:rPr>
-        <w:t xml:space="preserve"> (</w:t>
+        </w:rPr>
+        <w:t xml:space="preserve">) and </w:t>
       </w:r>
       <m:oMath>
         <m:r>
@@ -4506,29 +4457,6 @@
             <w:color w:val="auto"/>
             <w:sz w:val="16"/>
             <w:szCs w:val="16"/>
-            <w:highlight w:val="yellow"/>
-          </w:rPr>
-          <m:t>tanh</m:t>
-        </m:r>
-      </m:oMath>
-      <w:r>
-        <w:rPr>
-          <w:rFonts w:ascii="Times New Roman" w:hAnsi="Times New Roman" w:cs="Times New Roman"/>
-          <w:color w:val="auto"/>
-          <w:sz w:val="16"/>
-          <w:szCs w:val="16"/>
-          <w:highlight w:val="yellow"/>
-        </w:rPr>
-        <w:t xml:space="preserve">) and </w:t>
-      </w:r>
-      <m:oMath>
-        <m:r>
-          <w:rPr>
-            <w:rFonts w:ascii="Cambria Math" w:hAnsi="Cambria Math" w:cs="Times New Roman"/>
-            <w:color w:val="auto"/>
-            <w:sz w:val="16"/>
-            <w:szCs w:val="16"/>
-            <w:highlight w:val="yellow"/>
           </w:rPr>
           <m:t>g(z) = zexp(</m:t>
         </m:r>
@@ -4551,7 +4479,6 @@
                 <w:color w:val="auto"/>
                 <w:sz w:val="16"/>
                 <w:szCs w:val="16"/>
-                <w:highlight w:val="yellow"/>
               </w:rPr>
               <m:t>-a</m:t>
             </m:r>
@@ -4598,7 +4525,6 @@
                 <w:color w:val="auto"/>
                 <w:sz w:val="16"/>
                 <w:szCs w:val="16"/>
-                <w:highlight w:val="yellow"/>
               </w:rPr>
               <m:t>2</m:t>
             </m:r>
@@ -4610,7 +4536,6 @@
             <w:color w:val="auto"/>
             <w:sz w:val="16"/>
             <w:szCs w:val="16"/>
-            <w:highlight w:val="yellow"/>
           </w:rPr>
           <m:t>)</m:t>
         </m:r>
@@ -4621,7 +4546,6 @@
           <w:color w:val="auto"/>
           <w:sz w:val="16"/>
           <w:szCs w:val="16"/>
-          <w:highlight w:val="yellow"/>
         </w:rPr>
         <w:t xml:space="preserve"> (</w:t>
       </w:r>
@@ -4632,7 +4556,6 @@
             <w:color w:val="auto"/>
             <w:sz w:val="16"/>
             <w:szCs w:val="16"/>
-            <w:highlight w:val="yellow"/>
           </w:rPr>
           <m:t>gaus</m:t>
         </m:r>
@@ -4643,7 +4566,6 @@
           <w:color w:val="auto"/>
           <w:sz w:val="16"/>
           <w:szCs w:val="16"/>
-          <w:highlight w:val="yellow"/>
         </w:rPr>
         <w:t>)</w:t>
       </w:r>
@@ -4653,7 +4575,6 @@
           <w:color w:val="auto"/>
           <w:sz w:val="16"/>
           <w:szCs w:val="16"/>
-          <w:highlight w:val="yellow"/>
         </w:rPr>
         <w:t xml:space="preserve"> </w:t>
       </w:r>
@@ -4663,223 +4584,27 @@
           <w:color w:val="auto"/>
           <w:sz w:val="16"/>
           <w:szCs w:val="16"/>
-          <w:highlight w:val="yellow"/>
-        </w:rPr>
-        <w:t>with parameters suggested in [</w:t>
-      </w:r>
-      <w:r>
-        <w:rPr>
-          <w:rFonts w:ascii="Times New Roman" w:hAnsi="Times New Roman" w:cs="Times New Roman"/>
-          <w:color w:val="auto"/>
-          <w:sz w:val="16"/>
-          <w:szCs w:val="16"/>
-          <w:highlight w:val="yellow"/>
-        </w:rPr>
-        <w:t>31</w:t>
-      </w:r>
-      <w:r>
-        <w:rPr>
-          <w:rFonts w:ascii="Times New Roman" w:hAnsi="Times New Roman" w:cs="Times New Roman"/>
-          <w:color w:val="auto"/>
-          <w:sz w:val="16"/>
-          <w:szCs w:val="16"/>
-          <w:highlight w:val="yellow"/>
-        </w:rPr>
-        <w:t xml:space="preserve">]. </w:t>
-      </w:r>
-      <w:r>
-        <w:rPr>
-          <w:rFonts w:ascii="Times New Roman" w:hAnsi="Times New Roman" w:cs="Times New Roman"/>
-          <w:color w:val="auto"/>
-          <w:sz w:val="16"/>
-          <w:szCs w:val="16"/>
-        </w:rPr>
-        <w:t xml:space="preserve">The s </w:t>
-      </w:r>
-      <w:proofErr w:type="gramStart"/>
-      <w:r>
-        <w:rPr>
-          <w:rFonts w:ascii="Times New Roman" w:hAnsi="Times New Roman" w:cs="Times New Roman"/>
-          <w:color w:val="auto"/>
-          <w:sz w:val="16"/>
-          <w:szCs w:val="16"/>
-        </w:rPr>
-        <w:t>g(</w:t>
-      </w:r>
-      <w:proofErr w:type="gramEnd"/>
-      <w:r>
-        <w:rPr>
-          <w:rFonts w:ascii="Times New Roman" w:hAnsi="Times New Roman" w:cs="Times New Roman"/>
-          <w:color w:val="auto"/>
-          <w:sz w:val="16"/>
-          <w:szCs w:val="16"/>
-        </w:rPr>
-        <w:t>z) = z 2 (skew)</w:t>
-      </w:r>
-      <w:r>
-        <w:rPr>
-          <w:rFonts w:ascii="Times New Roman" w:hAnsi="Times New Roman" w:cs="Times New Roman"/>
-          <w:color w:val="auto"/>
-          <w:sz w:val="16"/>
-          <w:szCs w:val="16"/>
-        </w:rPr>
-        <w:t xml:space="preserve"> we can get from </w:t>
-      </w:r>
-      <w:proofErr w:type="spellStart"/>
-      <w:r>
-        <w:rPr>
-          <w:rFonts w:ascii="Times New Roman" w:hAnsi="Times New Roman" w:cs="Times New Roman"/>
-          <w:color w:val="auto"/>
-          <w:sz w:val="16"/>
-          <w:szCs w:val="16"/>
-        </w:rPr>
-        <w:t>skewness</w:t>
-      </w:r>
-      <w:proofErr w:type="spellEnd"/>
-      <w:r>
-        <w:rPr>
-          <w:rFonts w:ascii="Times New Roman" w:hAnsi="Times New Roman" w:cs="Times New Roman"/>
-          <w:color w:val="auto"/>
-          <w:sz w:val="16"/>
-          <w:szCs w:val="16"/>
-        </w:rPr>
-        <w:t xml:space="preserve"> measure</w:t>
-      </w:r>
-      <w:r>
-        <w:rPr>
-          <w:rFonts w:ascii="Times New Roman" w:hAnsi="Times New Roman" w:cs="Times New Roman"/>
-          <w:color w:val="auto"/>
-          <w:sz w:val="16"/>
-          <w:szCs w:val="16"/>
-        </w:rPr>
-        <w:t>.</w:t>
-      </w:r>
-      <w:r>
-        <w:rPr>
-          <w:rFonts w:ascii="Times New Roman" w:hAnsi="Times New Roman" w:cs="Times New Roman"/>
-          <w:color w:val="auto"/>
-          <w:sz w:val="16"/>
-          <w:szCs w:val="16"/>
-        </w:rPr>
-        <w:t xml:space="preserve"> </w:t>
-      </w:r>
-      <w:r>
-        <w:rPr>
-          <w:rFonts w:ascii="Times New Roman" w:hAnsi="Times New Roman" w:cs="Times New Roman"/>
-          <w:color w:val="auto"/>
-          <w:sz w:val="16"/>
-          <w:szCs w:val="16"/>
-        </w:rPr>
-        <w:t xml:space="preserve">There exist some </w:t>
-      </w:r>
-      <w:proofErr w:type="gramStart"/>
-      <w:r>
-        <w:rPr>
-          <w:rFonts w:ascii="Times New Roman" w:hAnsi="Times New Roman" w:cs="Times New Roman"/>
-          <w:color w:val="auto"/>
-          <w:sz w:val="16"/>
-          <w:szCs w:val="16"/>
-        </w:rPr>
-        <w:t xml:space="preserve">general </w:t>
-      </w:r>
-      <w:r>
-        <w:rPr>
-          <w:rFonts w:ascii="Times New Roman" w:hAnsi="Times New Roman" w:cs="Times New Roman"/>
-          <w:color w:val="auto"/>
-          <w:sz w:val="16"/>
-          <w:szCs w:val="16"/>
-        </w:rPr>
-        <w:t xml:space="preserve"> </w:t>
-      </w:r>
-      <w:r>
-        <w:rPr>
-          <w:rFonts w:ascii="Times New Roman" w:hAnsi="Times New Roman" w:cs="Times New Roman"/>
-          <w:color w:val="auto"/>
-          <w:sz w:val="16"/>
-          <w:szCs w:val="16"/>
-        </w:rPr>
-        <w:t>directions</w:t>
-      </w:r>
-      <w:proofErr w:type="gramEnd"/>
-      <w:r>
-        <w:rPr>
-          <w:rFonts w:ascii="Times New Roman" w:hAnsi="Times New Roman" w:cs="Times New Roman"/>
-          <w:color w:val="auto"/>
-          <w:sz w:val="16"/>
-          <w:szCs w:val="16"/>
-        </w:rPr>
-        <w:t xml:space="preserve"> of choosing nonlinearity for </w:t>
-      </w:r>
-      <w:proofErr w:type="spellStart"/>
-      <w:r>
-        <w:rPr>
-          <w:rFonts w:ascii="Times New Roman" w:hAnsi="Times New Roman" w:cs="Times New Roman"/>
-          <w:color w:val="auto"/>
-          <w:sz w:val="16"/>
-          <w:szCs w:val="16"/>
-        </w:rPr>
-        <w:t>f</w:t>
-      </w:r>
-      <w:r>
-        <w:rPr>
-          <w:rFonts w:ascii="Times New Roman" w:hAnsi="Times New Roman" w:cs="Times New Roman"/>
-          <w:color w:val="auto"/>
-          <w:sz w:val="16"/>
-          <w:szCs w:val="16"/>
-        </w:rPr>
-        <w:t>astICA</w:t>
-      </w:r>
-      <w:proofErr w:type="spellEnd"/>
-      <w:r>
-        <w:rPr>
-          <w:rFonts w:ascii="Times New Roman" w:hAnsi="Times New Roman" w:cs="Times New Roman"/>
-          <w:color w:val="auto"/>
-          <w:sz w:val="16"/>
-          <w:szCs w:val="16"/>
-        </w:rPr>
-        <w:t xml:space="preserve"> </w:t>
-      </w:r>
-      <w:r>
-        <w:rPr>
-          <w:rFonts w:ascii="Times New Roman" w:hAnsi="Times New Roman" w:cs="Times New Roman"/>
-          <w:color w:val="auto"/>
-          <w:sz w:val="16"/>
-          <w:szCs w:val="16"/>
-        </w:rPr>
-        <w:t xml:space="preserve">algorithm. </w:t>
-      </w:r>
-      <w:r>
-        <w:rPr>
-          <w:rFonts w:ascii="Times New Roman" w:hAnsi="Times New Roman" w:cs="Times New Roman"/>
-          <w:color w:val="auto"/>
-          <w:sz w:val="16"/>
-          <w:szCs w:val="16"/>
-          <w:highlight w:val="yellow"/>
+        </w:rPr>
+        <w:t xml:space="preserve">properly parameterized </w:t>
+      </w:r>
+      <w:r>
+        <w:rPr>
+          <w:rFonts w:ascii="Times New Roman" w:hAnsi="Times New Roman" w:cs="Times New Roman"/>
+          <w:color w:val="auto"/>
+          <w:sz w:val="16"/>
+          <w:szCs w:val="16"/>
+        </w:rPr>
+        <w:t xml:space="preserve">[31]. </w:t>
+      </w:r>
+      <w:r>
+        <w:rPr>
+          <w:rFonts w:ascii="Times New Roman" w:hAnsi="Times New Roman" w:cs="Times New Roman"/>
+          <w:color w:val="auto"/>
+          <w:sz w:val="16"/>
+          <w:szCs w:val="16"/>
         </w:rPr>
         <w:t xml:space="preserve">The </w:t>
       </w:r>
-      <w:proofErr w:type="gramStart"/>
-      <w:r>
-        <w:rPr>
-          <w:rFonts w:ascii="Times New Roman" w:hAnsi="Times New Roman" w:cs="Times New Roman"/>
-          <w:color w:val="auto"/>
-          <w:sz w:val="16"/>
-          <w:szCs w:val="16"/>
-          <w:highlight w:val="yellow"/>
-        </w:rPr>
-        <w:t>nonlinearity</w:t>
-      </w:r>
-      <w:r>
-        <w:rPr>
-          <w:rFonts w:ascii="Times New Roman" w:hAnsi="Times New Roman" w:cs="Times New Roman"/>
-          <w:color w:val="auto"/>
-          <w:sz w:val="16"/>
-          <w:szCs w:val="16"/>
-          <w:highlight w:val="yellow"/>
-        </w:rPr>
-        <w:t xml:space="preserve"> </w:t>
-      </w:r>
-      <w:proofErr w:type="gramEnd"/>
       <m:oMath>
         <m:r>
           <w:rPr>
@@ -4887,7 +4612,313 @@
             <w:color w:val="auto"/>
             <w:sz w:val="16"/>
             <w:szCs w:val="16"/>
-            <w:highlight w:val="yellow"/>
+          </w:rPr>
+          <m:t xml:space="preserve">g(z) = </m:t>
+        </m:r>
+        <m:sSup>
+          <m:sSupPr>
+            <m:ctrlPr>
+              <w:rPr>
+                <w:rFonts w:ascii="Cambria Math" w:hAnsi="Cambria Math" w:cs="Times New Roman"/>
+                <w:i/>
+                <w:color w:val="auto"/>
+                <w:sz w:val="16"/>
+                <w:szCs w:val="16"/>
+              </w:rPr>
+            </m:ctrlPr>
+          </m:sSupPr>
+          <m:e>
+            <m:r>
+              <w:rPr>
+                <w:rFonts w:ascii="Cambria Math" w:hAnsi="Cambria Math" w:cs="Times New Roman"/>
+                <w:color w:val="auto"/>
+                <w:sz w:val="16"/>
+                <w:szCs w:val="16"/>
+              </w:rPr>
+              <m:t>z</m:t>
+            </m:r>
+          </m:e>
+          <m:sup>
+            <m:r>
+              <w:rPr>
+                <w:rFonts w:ascii="Cambria Math" w:hAnsi="Cambria Math" w:cs="Times New Roman"/>
+                <w:color w:val="auto"/>
+                <w:sz w:val="16"/>
+                <w:szCs w:val="16"/>
+              </w:rPr>
+              <m:t>2</m:t>
+            </m:r>
+          </m:sup>
+        </m:sSup>
+        <m:r>
+          <w:rPr>
+            <w:rFonts w:ascii="Cambria Math" w:hAnsi="Cambria Math" w:cs="Times New Roman"/>
+            <w:color w:val="auto"/>
+            <w:sz w:val="16"/>
+            <w:szCs w:val="16"/>
+          </w:rPr>
+          <m:t xml:space="preserve"> </m:t>
+        </m:r>
+      </m:oMath>
+      <w:r>
+        <w:rPr>
+          <w:rFonts w:ascii="Times New Roman" w:hAnsi="Times New Roman" w:cs="Times New Roman"/>
+          <w:color w:val="auto"/>
+          <w:sz w:val="16"/>
+          <w:szCs w:val="16"/>
+        </w:rPr>
+        <w:t xml:space="preserve"> (</w:t>
+      </w:r>
+      <m:oMath>
+        <m:r>
+          <w:rPr>
+            <w:rFonts w:ascii="Cambria Math" w:hAnsi="Cambria Math" w:cs="Times New Roman"/>
+            <w:color w:val="auto"/>
+            <w:sz w:val="16"/>
+            <w:szCs w:val="16"/>
+          </w:rPr>
+          <m:t>skew</m:t>
+        </m:r>
+      </m:oMath>
+      <w:r>
+        <w:rPr>
+          <w:rFonts w:ascii="Times New Roman" w:hAnsi="Times New Roman" w:cs="Times New Roman"/>
+          <w:color w:val="auto"/>
+          <w:sz w:val="16"/>
+          <w:szCs w:val="16"/>
+        </w:rPr>
+        <w:t>)</w:t>
+      </w:r>
+      <w:r>
+        <w:rPr>
+          <w:rFonts w:ascii="Times New Roman" w:hAnsi="Times New Roman" w:cs="Times New Roman"/>
+          <w:color w:val="auto"/>
+          <w:sz w:val="16"/>
+          <w:szCs w:val="16"/>
+        </w:rPr>
+        <w:t xml:space="preserve"> we can get from </w:t>
+      </w:r>
+      <w:proofErr w:type="spellStart"/>
+      <w:r>
+        <w:rPr>
+          <w:rFonts w:ascii="Times New Roman" w:hAnsi="Times New Roman" w:cs="Times New Roman"/>
+          <w:color w:val="auto"/>
+          <w:sz w:val="16"/>
+          <w:szCs w:val="16"/>
+        </w:rPr>
+        <w:t>skewness</w:t>
+      </w:r>
+      <w:proofErr w:type="spellEnd"/>
+      <w:r>
+        <w:rPr>
+          <w:rFonts w:ascii="Times New Roman" w:hAnsi="Times New Roman" w:cs="Times New Roman"/>
+          <w:color w:val="auto"/>
+          <w:sz w:val="16"/>
+          <w:szCs w:val="16"/>
+        </w:rPr>
+        <w:t xml:space="preserve"> measure</w:t>
+      </w:r>
+      <w:r>
+        <w:rPr>
+          <w:rFonts w:ascii="Times New Roman" w:hAnsi="Times New Roman" w:cs="Times New Roman"/>
+          <w:color w:val="auto"/>
+          <w:sz w:val="16"/>
+          <w:szCs w:val="16"/>
+        </w:rPr>
+        <w:t>.</w:t>
+      </w:r>
+      <w:r>
+        <w:rPr>
+          <w:rFonts w:ascii="Times New Roman" w:hAnsi="Times New Roman" w:cs="Times New Roman"/>
+          <w:color w:val="auto"/>
+          <w:sz w:val="16"/>
+          <w:szCs w:val="16"/>
+        </w:rPr>
+        <w:t xml:space="preserve"> </w:t>
+      </w:r>
+      <w:r>
+        <w:rPr>
+          <w:rFonts w:ascii="Times New Roman" w:hAnsi="Times New Roman" w:cs="Times New Roman"/>
+          <w:color w:val="auto"/>
+          <w:sz w:val="16"/>
+          <w:szCs w:val="16"/>
+        </w:rPr>
+        <w:t xml:space="preserve">There exist some </w:t>
+      </w:r>
+      <w:proofErr w:type="gramStart"/>
+      <w:r>
+        <w:rPr>
+          <w:rFonts w:ascii="Times New Roman" w:hAnsi="Times New Roman" w:cs="Times New Roman"/>
+          <w:color w:val="auto"/>
+          <w:sz w:val="16"/>
+          <w:szCs w:val="16"/>
+        </w:rPr>
+        <w:t xml:space="preserve">general </w:t>
+      </w:r>
+      <w:r>
+        <w:rPr>
+          <w:rFonts w:ascii="Times New Roman" w:hAnsi="Times New Roman" w:cs="Times New Roman"/>
+          <w:color w:val="auto"/>
+          <w:sz w:val="16"/>
+          <w:szCs w:val="16"/>
+        </w:rPr>
+        <w:t xml:space="preserve"> </w:t>
+      </w:r>
+      <w:r>
+        <w:rPr>
+          <w:rFonts w:ascii="Times New Roman" w:hAnsi="Times New Roman" w:cs="Times New Roman"/>
+          <w:color w:val="auto"/>
+          <w:sz w:val="16"/>
+          <w:szCs w:val="16"/>
+        </w:rPr>
+        <w:t>directions</w:t>
+      </w:r>
+      <w:proofErr w:type="gramEnd"/>
+      <w:r>
+        <w:rPr>
+          <w:rFonts w:ascii="Times New Roman" w:hAnsi="Times New Roman" w:cs="Times New Roman"/>
+          <w:color w:val="auto"/>
+          <w:sz w:val="16"/>
+          <w:szCs w:val="16"/>
+        </w:rPr>
+        <w:t xml:space="preserve"> of choosing nonlinearity for </w:t>
+      </w:r>
+      <w:proofErr w:type="spellStart"/>
+      <w:r>
+        <w:rPr>
+          <w:rFonts w:ascii="Times New Roman" w:hAnsi="Times New Roman" w:cs="Times New Roman"/>
+          <w:color w:val="auto"/>
+          <w:sz w:val="16"/>
+          <w:szCs w:val="16"/>
+        </w:rPr>
+        <w:t>f</w:t>
+      </w:r>
+      <w:r>
+        <w:rPr>
+          <w:rFonts w:ascii="Times New Roman" w:hAnsi="Times New Roman" w:cs="Times New Roman"/>
+          <w:color w:val="auto"/>
+          <w:sz w:val="16"/>
+          <w:szCs w:val="16"/>
+        </w:rPr>
+        <w:t>astICA</w:t>
+      </w:r>
+      <w:proofErr w:type="spellEnd"/>
+      <w:r>
+        <w:rPr>
+          <w:rFonts w:ascii="Times New Roman" w:hAnsi="Times New Roman" w:cs="Times New Roman"/>
+          <w:color w:val="auto"/>
+          <w:sz w:val="16"/>
+          <w:szCs w:val="16"/>
+        </w:rPr>
+        <w:t xml:space="preserve"> algori</w:t>
+      </w:r>
+      <w:r>
+        <w:rPr>
+          <w:rFonts w:ascii="Times New Roman" w:hAnsi="Times New Roman" w:cs="Times New Roman"/>
+          <w:color w:val="auto"/>
+          <w:sz w:val="16"/>
+          <w:szCs w:val="16"/>
+        </w:rPr>
+        <w:t xml:space="preserve">thm. </w:t>
+      </w:r>
+      <w:r>
+        <w:rPr>
+          <w:rFonts w:ascii="Times New Roman" w:hAnsi="Times New Roman" w:cs="Times New Roman"/>
+          <w:color w:val="auto"/>
+          <w:sz w:val="16"/>
+          <w:szCs w:val="16"/>
+        </w:rPr>
+        <w:t>F</w:t>
+      </w:r>
+      <w:r>
+        <w:rPr>
+          <w:rFonts w:ascii="Times New Roman" w:hAnsi="Times New Roman" w:cs="Times New Roman"/>
+          <w:color w:val="auto"/>
+          <w:sz w:val="16"/>
+          <w:szCs w:val="16"/>
+        </w:rPr>
+        <w:t>or example</w:t>
+      </w:r>
+      <w:r>
+        <w:rPr>
+          <w:rFonts w:ascii="Times New Roman" w:hAnsi="Times New Roman" w:cs="Times New Roman"/>
+          <w:color w:val="auto"/>
+          <w:sz w:val="16"/>
+          <w:szCs w:val="16"/>
+        </w:rPr>
+        <w:t>, t</w:t>
+      </w:r>
+      <w:r>
+        <w:rPr>
+          <w:rFonts w:ascii="Times New Roman" w:hAnsi="Times New Roman" w:cs="Times New Roman"/>
+          <w:color w:val="auto"/>
+          <w:sz w:val="16"/>
+          <w:szCs w:val="16"/>
+        </w:rPr>
+        <w:t xml:space="preserve">he </w:t>
+      </w:r>
+      <m:oMath>
+        <m:r>
+          <w:rPr>
+            <w:rFonts w:ascii="Cambria Math" w:hAnsi="Cambria Math" w:cs="Times New Roman"/>
+            <w:color w:val="auto"/>
+            <w:sz w:val="16"/>
+            <w:szCs w:val="16"/>
+          </w:rPr>
+          <m:t xml:space="preserve">g(z) = </m:t>
+        </m:r>
+        <m:sSup>
+          <m:sSupPr>
+            <m:ctrlPr>
+              <w:rPr>
+                <w:rFonts w:ascii="Cambria Math" w:hAnsi="Cambria Math" w:cs="Times New Roman"/>
+                <w:i/>
+                <w:color w:val="auto"/>
+                <w:sz w:val="16"/>
+                <w:szCs w:val="16"/>
+              </w:rPr>
+            </m:ctrlPr>
+          </m:sSupPr>
+          <m:e>
+            <m:r>
+              <w:rPr>
+                <w:rFonts w:ascii="Cambria Math" w:hAnsi="Cambria Math" w:cs="Times New Roman"/>
+                <w:color w:val="auto"/>
+                <w:sz w:val="16"/>
+                <w:szCs w:val="16"/>
+              </w:rPr>
+              <m:t>z</m:t>
+            </m:r>
+          </m:e>
+          <m:sup>
+            <m:r>
+              <w:rPr>
+                <w:rFonts w:ascii="Cambria Math" w:hAnsi="Cambria Math" w:cs="Times New Roman"/>
+                <w:color w:val="auto"/>
+                <w:sz w:val="16"/>
+                <w:szCs w:val="16"/>
+              </w:rPr>
+              <m:t>3</m:t>
+            </m:r>
+          </m:sup>
+        </m:sSup>
+      </m:oMath>
+      <w:r>
+        <w:rPr>
+          <w:rFonts w:ascii="Times New Roman" w:hAnsi="Times New Roman" w:cs="Times New Roman"/>
+          <w:color w:val="auto"/>
+          <w:sz w:val="16"/>
+          <w:szCs w:val="16"/>
+        </w:rPr>
+        <w:t>(</w:t>
+      </w:r>
+      <m:oMath>
+        <m:r>
+          <w:rPr>
+            <w:rFonts w:ascii="Cambria Math" w:hAnsi="Cambria Math" w:cs="Times New Roman"/>
+            <w:color w:val="auto"/>
+            <w:sz w:val="16"/>
+            <w:szCs w:val="16"/>
           </w:rPr>
           <m:t>pow3</m:t>
         </m:r>
@@ -4898,17 +4929,15 @@
           <w:color w:val="auto"/>
           <w:sz w:val="16"/>
           <w:szCs w:val="16"/>
-          <w:highlight w:val="yellow"/>
-        </w:rPr>
-        <w:t>, for example, is considered efficient for sources with</w:t>
-      </w:r>
-      <w:r>
-        <w:rPr>
-          <w:rFonts w:ascii="Times New Roman" w:hAnsi="Times New Roman" w:cs="Times New Roman"/>
-          <w:color w:val="auto"/>
-          <w:sz w:val="16"/>
-          <w:szCs w:val="16"/>
-          <w:highlight w:val="yellow"/>
+        </w:rPr>
+        <w:t>)</w:t>
+      </w:r>
+      <w:r>
+        <w:rPr>
+          <w:rFonts w:ascii="Times New Roman" w:hAnsi="Times New Roman" w:cs="Times New Roman"/>
+          <w:color w:val="auto"/>
+          <w:sz w:val="16"/>
+          <w:szCs w:val="16"/>
         </w:rPr>
         <w:t xml:space="preserve"> </w:t>
       </w:r>
@@ -4918,61 +4947,472 @@
           <w:color w:val="auto"/>
           <w:sz w:val="16"/>
           <w:szCs w:val="16"/>
-          <w:highlight w:val="yellow"/>
-        </w:rPr>
-        <w:t xml:space="preserve">light-tailed distributions, whereas </w:t>
-      </w:r>
-      <w:proofErr w:type="spellStart"/>
-      <w:r>
-        <w:rPr>
-          <w:rFonts w:ascii="Times New Roman" w:hAnsi="Times New Roman" w:cs="Times New Roman"/>
-          <w:color w:val="auto"/>
-          <w:sz w:val="16"/>
-          <w:szCs w:val="16"/>
-          <w:highlight w:val="yellow"/>
-        </w:rPr>
-        <w:t>tanh</w:t>
-      </w:r>
-      <w:proofErr w:type="spellEnd"/>
-      <w:r>
-        <w:rPr>
-          <w:rFonts w:ascii="Times New Roman" w:hAnsi="Times New Roman" w:cs="Times New Roman"/>
-          <w:color w:val="auto"/>
-          <w:sz w:val="16"/>
-          <w:szCs w:val="16"/>
-          <w:highlight w:val="yellow"/>
+        </w:rPr>
+        <w:t>nonlinearity</w:t>
+      </w:r>
+      <w:r>
+        <w:rPr>
+          <w:rFonts w:ascii="Times New Roman" w:hAnsi="Times New Roman" w:cs="Times New Roman"/>
+          <w:color w:val="auto"/>
+          <w:sz w:val="16"/>
+          <w:szCs w:val="16"/>
+        </w:rPr>
+        <w:t xml:space="preserve"> is efficient for sources with light-tailed distributions</w:t>
+      </w:r>
+      <w:r>
+        <w:rPr>
+          <w:rFonts w:ascii="Times New Roman" w:hAnsi="Times New Roman" w:cs="Times New Roman"/>
+          <w:color w:val="auto"/>
+          <w:sz w:val="16"/>
+          <w:szCs w:val="16"/>
+        </w:rPr>
+        <w:t>.</w:t>
+      </w:r>
+      <w:r>
+        <w:rPr>
+          <w:rFonts w:ascii="Times New Roman" w:hAnsi="Times New Roman" w:cs="Times New Roman"/>
+          <w:color w:val="auto"/>
+          <w:sz w:val="16"/>
+          <w:szCs w:val="16"/>
+        </w:rPr>
+        <w:t xml:space="preserve"> </w:t>
+      </w:r>
+      <w:r>
+        <w:rPr>
+          <w:rFonts w:ascii="Times New Roman" w:hAnsi="Times New Roman" w:cs="Times New Roman"/>
+          <w:color w:val="auto"/>
+          <w:sz w:val="16"/>
+          <w:szCs w:val="16"/>
+        </w:rPr>
+        <w:t>F</w:t>
+      </w:r>
+      <w:r>
+        <w:rPr>
+          <w:rFonts w:ascii="Times New Roman" w:hAnsi="Times New Roman" w:cs="Times New Roman"/>
+          <w:color w:val="auto"/>
+          <w:sz w:val="16"/>
+          <w:szCs w:val="16"/>
+        </w:rPr>
+        <w:t>or heavy-tailed sources</w:t>
+      </w:r>
+      <w:r>
+        <w:rPr>
+          <w:rFonts w:ascii="Times New Roman" w:hAnsi="Times New Roman" w:cs="Times New Roman"/>
+          <w:color w:val="auto"/>
+          <w:sz w:val="16"/>
+          <w:szCs w:val="16"/>
+        </w:rPr>
+        <w:t xml:space="preserve"> </w:t>
+      </w:r>
+      <m:oMath>
+        <m:r>
+          <w:rPr>
+            <w:rFonts w:ascii="Cambria Math" w:hAnsi="Cambria Math" w:cs="Times New Roman"/>
+            <w:color w:val="auto"/>
+            <w:sz w:val="16"/>
+            <w:szCs w:val="16"/>
+          </w:rPr>
+          <m:t xml:space="preserve">g(z) = </m:t>
+        </m:r>
+        <m:r>
+          <w:rPr>
+            <w:rFonts w:ascii="Cambria Math" w:hAnsi="Cambria Math" w:cs="Times New Roman"/>
+            <w:color w:val="auto"/>
+            <w:sz w:val="16"/>
+            <w:szCs w:val="16"/>
+          </w:rPr>
+          <m:t>tanh(az)</m:t>
+        </m:r>
+      </m:oMath>
+      <w:r>
+        <w:rPr>
+          <w:rFonts w:ascii="Times New Roman" w:hAnsi="Times New Roman" w:cs="Times New Roman"/>
+          <w:color w:val="auto"/>
+          <w:sz w:val="16"/>
+          <w:szCs w:val="16"/>
+        </w:rPr>
+        <w:t xml:space="preserve"> (</w:t>
+      </w:r>
+      <m:oMath>
+        <m:r>
+          <w:rPr>
+            <w:rFonts w:ascii="Cambria Math" w:hAnsi="Cambria Math" w:cs="Times New Roman"/>
+            <w:color w:val="auto"/>
+            <w:sz w:val="16"/>
+            <w:szCs w:val="16"/>
+          </w:rPr>
+          <m:t>tanh</m:t>
+        </m:r>
+      </m:oMath>
+      <w:proofErr w:type="gramStart"/>
+      <w:r>
+        <w:rPr>
+          <w:rFonts w:ascii="Times New Roman" w:hAnsi="Times New Roman" w:cs="Times New Roman"/>
+          <w:color w:val="auto"/>
+          <w:sz w:val="16"/>
+          <w:szCs w:val="16"/>
+        </w:rPr>
+        <w:t>)</w:t>
+      </w:r>
+      <w:r>
+        <w:rPr>
+          <w:rFonts w:ascii="Times New Roman" w:hAnsi="Times New Roman" w:cs="Times New Roman"/>
+          <w:color w:val="auto"/>
+          <w:sz w:val="16"/>
+          <w:szCs w:val="16"/>
+        </w:rPr>
+        <w:t>and</w:t>
+      </w:r>
+      <w:proofErr w:type="gramEnd"/>
+      <w:r>
+        <w:rPr>
+          <w:rFonts w:ascii="Times New Roman" w:hAnsi="Times New Roman" w:cs="Times New Roman"/>
+          <w:color w:val="auto"/>
+          <w:sz w:val="16"/>
+          <w:szCs w:val="16"/>
+        </w:rPr>
+        <w:t xml:space="preserve"> </w:t>
+      </w:r>
+      <m:oMath>
+        <m:r>
+          <w:rPr>
+            <w:rFonts w:ascii="Cambria Math" w:hAnsi="Cambria Math" w:cs="Times New Roman"/>
+            <w:color w:val="auto"/>
+            <w:sz w:val="16"/>
+            <w:szCs w:val="16"/>
+          </w:rPr>
+          <m:t>g(z) = zexp(</m:t>
+        </m:r>
+        <m:f>
+          <m:fPr>
+            <m:ctrlPr>
+              <w:rPr>
+                <w:rFonts w:ascii="Cambria Math" w:hAnsi="Cambria Math" w:cs="Times New Roman"/>
+                <w:i/>
+                <w:color w:val="auto"/>
+                <w:sz w:val="16"/>
+                <w:szCs w:val="16"/>
+              </w:rPr>
+            </m:ctrlPr>
+          </m:fPr>
+          <m:num>
+            <m:r>
+              <w:rPr>
+                <w:rFonts w:ascii="Cambria Math" w:hAnsi="Cambria Math" w:cs="Times New Roman"/>
+                <w:color w:val="auto"/>
+                <w:sz w:val="16"/>
+                <w:szCs w:val="16"/>
+              </w:rPr>
+              <m:t>-a</m:t>
+            </m:r>
+            <m:sSup>
+              <m:sSupPr>
+                <m:ctrlPr>
+                  <w:rPr>
+                    <w:rFonts w:ascii="Cambria Math" w:hAnsi="Cambria Math" w:cs="Times New Roman"/>
+                    <w:i/>
+                    <w:color w:val="auto"/>
+                    <w:sz w:val="16"/>
+                    <w:szCs w:val="16"/>
+                  </w:rPr>
+                </m:ctrlPr>
+              </m:sSupPr>
+              <m:e>
+                <m:r>
+                  <w:rPr>
+                    <w:rFonts w:ascii="Cambria Math" w:hAnsi="Cambria Math" w:cs="Times New Roman"/>
+                    <w:color w:val="auto"/>
+                    <w:sz w:val="16"/>
+                    <w:szCs w:val="16"/>
+                  </w:rPr>
+                  <m:t>z</m:t>
+                </m:r>
+              </m:e>
+              <m:sup>
+                <m:r>
+                  <w:rPr>
+                    <w:rFonts w:ascii="Cambria Math" w:hAnsi="Cambria Math" w:cs="Times New Roman"/>
+                    <w:color w:val="auto"/>
+                    <w:sz w:val="16"/>
+                    <w:szCs w:val="16"/>
+                  </w:rPr>
+                  <m:t>2</m:t>
+                </m:r>
+              </m:sup>
+            </m:sSup>
+          </m:num>
+          <m:den>
+            <m:r>
+              <w:rPr>
+                <w:rFonts w:ascii="Cambria Math" w:hAnsi="Cambria Math" w:cs="Times New Roman"/>
+                <w:color w:val="auto"/>
+                <w:sz w:val="16"/>
+                <w:szCs w:val="16"/>
+              </w:rPr>
+              <m:t>2</m:t>
+            </m:r>
+          </m:den>
+        </m:f>
+        <m:r>
+          <w:rPr>
+            <w:rFonts w:ascii="Cambria Math" w:hAnsi="Cambria Math" w:cs="Times New Roman"/>
+            <w:color w:val="auto"/>
+            <w:sz w:val="16"/>
+            <w:szCs w:val="16"/>
+          </w:rPr>
+          <m:t>)</m:t>
+        </m:r>
+      </m:oMath>
+      <w:r>
+        <w:rPr>
+          <w:rFonts w:ascii="Times New Roman" w:hAnsi="Times New Roman" w:cs="Times New Roman"/>
+          <w:color w:val="auto"/>
+          <w:sz w:val="16"/>
+          <w:szCs w:val="16"/>
+        </w:rPr>
+        <w:t xml:space="preserve"> (</w:t>
+      </w:r>
+      <m:oMath>
+        <m:r>
+          <w:rPr>
+            <w:rFonts w:ascii="Cambria Math" w:hAnsi="Cambria Math" w:cs="Times New Roman"/>
+            <w:color w:val="auto"/>
+            <w:sz w:val="16"/>
+            <w:szCs w:val="16"/>
+          </w:rPr>
+          <m:t>gaus</m:t>
+        </m:r>
+      </m:oMath>
+      <w:r>
+        <w:rPr>
+          <w:rFonts w:ascii="Times New Roman" w:hAnsi="Times New Roman" w:cs="Times New Roman"/>
+          <w:color w:val="auto"/>
+          <w:sz w:val="16"/>
+          <w:szCs w:val="16"/>
+        </w:rPr>
+        <w:t>)</w:t>
+      </w:r>
+      <w:r>
+        <w:rPr>
+          <w:rFonts w:ascii="Times New Roman" w:hAnsi="Times New Roman" w:cs="Times New Roman"/>
+          <w:color w:val="auto"/>
+          <w:sz w:val="16"/>
+          <w:szCs w:val="16"/>
+        </w:rPr>
+        <w:t xml:space="preserve"> </w:t>
+      </w:r>
+      <w:r>
+        <w:rPr>
+          <w:rFonts w:ascii="Times New Roman" w:hAnsi="Times New Roman" w:cs="Times New Roman"/>
+          <w:color w:val="auto"/>
+          <w:sz w:val="16"/>
+          <w:szCs w:val="16"/>
+        </w:rPr>
+        <w:t xml:space="preserve">are </w:t>
+      </w:r>
+      <w:r>
+        <w:rPr>
+          <w:rFonts w:ascii="Times New Roman" w:hAnsi="Times New Roman" w:cs="Times New Roman"/>
+          <w:color w:val="auto"/>
+          <w:sz w:val="16"/>
+          <w:szCs w:val="16"/>
+        </w:rPr>
+        <w:t>desirable</w:t>
+      </w:r>
+      <w:r>
+        <w:rPr>
+          <w:rFonts w:ascii="Times New Roman" w:hAnsi="Times New Roman" w:cs="Times New Roman"/>
+          <w:color w:val="auto"/>
+          <w:sz w:val="16"/>
+          <w:szCs w:val="16"/>
+        </w:rPr>
+        <w:t xml:space="preserve">. The </w:t>
+      </w:r>
+      <m:oMath>
+        <m:r>
+          <w:rPr>
+            <w:rFonts w:ascii="Cambria Math" w:hAnsi="Cambria Math" w:cs="Times New Roman"/>
+            <w:color w:val="auto"/>
+            <w:sz w:val="16"/>
+            <w:szCs w:val="16"/>
+          </w:rPr>
+          <m:t xml:space="preserve">g(z) = </m:t>
+        </m:r>
+        <m:sSup>
+          <m:sSupPr>
+            <m:ctrlPr>
+              <w:rPr>
+                <w:rFonts w:ascii="Cambria Math" w:hAnsi="Cambria Math" w:cs="Times New Roman"/>
+                <w:i/>
+                <w:color w:val="auto"/>
+                <w:sz w:val="16"/>
+                <w:szCs w:val="16"/>
+              </w:rPr>
+            </m:ctrlPr>
+          </m:sSupPr>
+          <m:e>
+            <m:r>
+              <w:rPr>
+                <w:rFonts w:ascii="Cambria Math" w:hAnsi="Cambria Math" w:cs="Times New Roman"/>
+                <w:color w:val="auto"/>
+                <w:sz w:val="16"/>
+                <w:szCs w:val="16"/>
+              </w:rPr>
+              <m:t>z</m:t>
+            </m:r>
+          </m:e>
+          <m:sup>
+            <m:r>
+              <w:rPr>
+                <w:rFonts w:ascii="Cambria Math" w:hAnsi="Cambria Math" w:cs="Times New Roman"/>
+                <w:color w:val="auto"/>
+                <w:sz w:val="16"/>
+                <w:szCs w:val="16"/>
+              </w:rPr>
+              <m:t>2</m:t>
+            </m:r>
+          </m:sup>
+        </m:sSup>
+        <m:r>
+          <w:rPr>
+            <w:rFonts w:ascii="Cambria Math" w:hAnsi="Cambria Math" w:cs="Times New Roman"/>
+            <w:color w:val="auto"/>
+            <w:sz w:val="16"/>
+            <w:szCs w:val="16"/>
+          </w:rPr>
+          <m:t xml:space="preserve"> </m:t>
+        </m:r>
+      </m:oMath>
+      <w:r>
+        <w:rPr>
+          <w:rFonts w:ascii="Times New Roman" w:hAnsi="Times New Roman" w:cs="Times New Roman"/>
+          <w:color w:val="auto"/>
+          <w:sz w:val="16"/>
+          <w:szCs w:val="16"/>
+        </w:rPr>
+        <w:t xml:space="preserve"> (</w:t>
+      </w:r>
+      <m:oMath>
+        <m:r>
+          <w:rPr>
+            <w:rFonts w:ascii="Cambria Math" w:hAnsi="Cambria Math" w:cs="Times New Roman"/>
+            <w:color w:val="auto"/>
+            <w:sz w:val="16"/>
+            <w:szCs w:val="16"/>
+          </w:rPr>
+          <m:t>skew</m:t>
+        </m:r>
+      </m:oMath>
+      <w:r>
+        <w:rPr>
+          <w:rFonts w:ascii="Times New Roman" w:hAnsi="Times New Roman" w:cs="Times New Roman"/>
+          <w:color w:val="auto"/>
+          <w:sz w:val="16"/>
+          <w:szCs w:val="16"/>
+        </w:rPr>
+        <w:t>)</w:t>
+      </w:r>
+      <w:r>
+        <w:rPr>
+          <w:rFonts w:ascii="Times New Roman" w:hAnsi="Times New Roman" w:cs="Times New Roman"/>
+          <w:color w:val="auto"/>
+          <w:sz w:val="16"/>
+          <w:szCs w:val="16"/>
+        </w:rPr>
+        <w:t xml:space="preserve"> </w:t>
+      </w:r>
+      <w:r>
+        <w:rPr>
+          <w:rFonts w:ascii="Times New Roman" w:hAnsi="Times New Roman" w:cs="Times New Roman"/>
+          <w:color w:val="auto"/>
+          <w:sz w:val="16"/>
+          <w:szCs w:val="16"/>
+        </w:rPr>
+        <w:t>nonlinearity finds skew sources but in the case of symmetric sources</w:t>
+      </w:r>
+      <w:r>
+        <w:rPr>
+          <w:rFonts w:ascii="Times New Roman" w:hAnsi="Times New Roman" w:cs="Times New Roman"/>
+          <w:color w:val="auto"/>
+          <w:sz w:val="16"/>
+          <w:szCs w:val="16"/>
+        </w:rPr>
+        <w:t xml:space="preserve"> is not efficient</w:t>
+      </w:r>
+      <w:r>
+        <w:rPr>
+          <w:rFonts w:ascii="Times New Roman" w:hAnsi="Times New Roman" w:cs="Times New Roman"/>
+          <w:color w:val="auto"/>
+          <w:sz w:val="16"/>
+          <w:szCs w:val="16"/>
+        </w:rPr>
+        <w:t xml:space="preserve">. </w:t>
+      </w:r>
+      <w:r>
+        <w:rPr>
+          <w:rFonts w:ascii="Times New Roman" w:hAnsi="Times New Roman" w:cs="Times New Roman"/>
+          <w:color w:val="auto"/>
+          <w:sz w:val="16"/>
+          <w:szCs w:val="16"/>
+        </w:rPr>
+        <w:t>Therefore i</w:t>
+      </w:r>
+      <w:r>
+        <w:rPr>
+          <w:rFonts w:ascii="Times New Roman" w:hAnsi="Times New Roman" w:cs="Times New Roman"/>
+          <w:color w:val="auto"/>
+          <w:sz w:val="16"/>
+          <w:szCs w:val="16"/>
+        </w:rPr>
+        <w:t xml:space="preserve">n practice, </w:t>
+      </w:r>
+      <m:oMath>
+        <m:r>
+          <w:rPr>
+            <w:rFonts w:ascii="Cambria Math" w:hAnsi="Cambria Math" w:cs="Times New Roman"/>
+            <w:color w:val="auto"/>
+            <w:sz w:val="16"/>
+            <w:szCs w:val="16"/>
+          </w:rPr>
+          <m:t>tanh</m:t>
+        </m:r>
+      </m:oMath>
+      <w:r>
+        <w:rPr>
+          <w:rFonts w:ascii="Times New Roman" w:hAnsi="Times New Roman" w:cs="Times New Roman"/>
+          <w:color w:val="auto"/>
+          <w:sz w:val="16"/>
+          <w:szCs w:val="16"/>
         </w:rPr>
         <w:t xml:space="preserve"> and </w:t>
       </w:r>
-      <w:proofErr w:type="spellStart"/>
-      <w:r>
-        <w:rPr>
-          <w:rFonts w:ascii="Times New Roman" w:hAnsi="Times New Roman" w:cs="Times New Roman"/>
-          <w:color w:val="auto"/>
-          <w:sz w:val="16"/>
-          <w:szCs w:val="16"/>
-          <w:highlight w:val="yellow"/>
-        </w:rPr>
-        <w:t>gaus</w:t>
-      </w:r>
-      <w:proofErr w:type="spellEnd"/>
-      <w:r>
-        <w:rPr>
-          <w:rFonts w:ascii="Times New Roman" w:hAnsi="Times New Roman" w:cs="Times New Roman"/>
-          <w:color w:val="auto"/>
-          <w:sz w:val="16"/>
-          <w:szCs w:val="16"/>
-          <w:highlight w:val="yellow"/>
-        </w:rPr>
-        <w:t xml:space="preserve"> are preferable</w:t>
-      </w:r>
-      <w:r>
-        <w:rPr>
-          <w:rFonts w:ascii="Times New Roman" w:hAnsi="Times New Roman" w:cs="Times New Roman"/>
-          <w:color w:val="auto"/>
-          <w:sz w:val="16"/>
-          <w:szCs w:val="16"/>
-          <w:highlight w:val="yellow"/>
+      <m:oMath>
+        <m:r>
+          <w:rPr>
+            <w:rFonts w:ascii="Cambria Math" w:hAnsi="Cambria Math" w:cs="Times New Roman"/>
+            <w:color w:val="auto"/>
+            <w:sz w:val="16"/>
+            <w:szCs w:val="16"/>
+          </w:rPr>
+          <m:t>gaus</m:t>
+        </m:r>
+      </m:oMath>
+      <w:proofErr w:type="gramStart"/>
+      <w:r>
+        <w:rPr>
+          <w:rFonts w:ascii="Times New Roman" w:hAnsi="Times New Roman" w:cs="Times New Roman"/>
+          <w:color w:val="auto"/>
+          <w:sz w:val="16"/>
+          <w:szCs w:val="16"/>
+        </w:rPr>
+        <w:t xml:space="preserve">nonlinearities </w:t>
+      </w:r>
+      <w:r>
+        <w:rPr>
+          <w:rFonts w:ascii="Times New Roman" w:hAnsi="Times New Roman" w:cs="Times New Roman"/>
+          <w:color w:val="auto"/>
+          <w:sz w:val="16"/>
+          <w:szCs w:val="16"/>
         </w:rPr>
         <w:t xml:space="preserve"> </w:t>
       </w:r>
@@ -4982,83 +5422,27 @@
           <w:color w:val="auto"/>
           <w:sz w:val="16"/>
           <w:szCs w:val="16"/>
-          <w:highlight w:val="yellow"/>
-        </w:rPr>
-        <w:t>for heavy-tailed sources. The nonlinearity skew finds skew</w:t>
-      </w:r>
-      <w:r>
-        <w:rPr>
-          <w:rFonts w:ascii="Times New Roman" w:hAnsi="Times New Roman" w:cs="Times New Roman"/>
-          <w:color w:val="auto"/>
-          <w:sz w:val="16"/>
-          <w:szCs w:val="16"/>
-          <w:highlight w:val="yellow"/>
-        </w:rPr>
-        <w:t xml:space="preserve"> </w:t>
-      </w:r>
-      <w:r>
-        <w:rPr>
-          <w:rFonts w:ascii="Times New Roman" w:hAnsi="Times New Roman" w:cs="Times New Roman"/>
-          <w:color w:val="auto"/>
-          <w:sz w:val="16"/>
-          <w:szCs w:val="16"/>
-          <w:highlight w:val="yellow"/>
-        </w:rPr>
-        <w:t>sources but fails in the case of symmetric sources. In practice,</w:t>
-      </w:r>
-      <w:r>
-        <w:rPr>
-          <w:rFonts w:ascii="Times New Roman" w:hAnsi="Times New Roman" w:cs="Times New Roman"/>
-          <w:color w:val="auto"/>
-          <w:sz w:val="16"/>
-          <w:szCs w:val="16"/>
-          <w:highlight w:val="yellow"/>
-        </w:rPr>
-        <w:t xml:space="preserve"> </w:t>
-      </w:r>
-      <w:proofErr w:type="spellStart"/>
-      <w:r>
-        <w:rPr>
-          <w:rFonts w:ascii="Times New Roman" w:hAnsi="Times New Roman" w:cs="Times New Roman"/>
-          <w:color w:val="auto"/>
-          <w:sz w:val="16"/>
-          <w:szCs w:val="16"/>
-          <w:highlight w:val="yellow"/>
-        </w:rPr>
-        <w:t>tanh</w:t>
-      </w:r>
-      <w:proofErr w:type="spellEnd"/>
-      <w:r>
-        <w:rPr>
-          <w:rFonts w:ascii="Times New Roman" w:hAnsi="Times New Roman" w:cs="Times New Roman"/>
-          <w:color w:val="auto"/>
-          <w:sz w:val="16"/>
-          <w:szCs w:val="16"/>
-          <w:highlight w:val="yellow"/>
-        </w:rPr>
-        <w:t xml:space="preserve"> and </w:t>
-      </w:r>
-      <w:proofErr w:type="spellStart"/>
-      <w:r>
-        <w:rPr>
-          <w:rFonts w:ascii="Times New Roman" w:hAnsi="Times New Roman" w:cs="Times New Roman"/>
-          <w:color w:val="auto"/>
-          <w:sz w:val="16"/>
-          <w:szCs w:val="16"/>
-          <w:highlight w:val="yellow"/>
-        </w:rPr>
-        <w:t>gaus</w:t>
-      </w:r>
-      <w:proofErr w:type="spellEnd"/>
-      <w:r>
-        <w:rPr>
-          <w:rFonts w:ascii="Times New Roman" w:hAnsi="Times New Roman" w:cs="Times New Roman"/>
-          <w:color w:val="auto"/>
-          <w:sz w:val="16"/>
-          <w:szCs w:val="16"/>
-          <w:highlight w:val="yellow"/>
-        </w:rPr>
-        <w:t xml:space="preserve"> seem to be common choices</w:t>
+        </w:rPr>
+        <w:t>are</w:t>
+      </w:r>
+      <w:proofErr w:type="gramEnd"/>
+      <w:r>
+        <w:rPr>
+          <w:rFonts w:ascii="Times New Roman" w:hAnsi="Times New Roman" w:cs="Times New Roman"/>
+          <w:color w:val="auto"/>
+          <w:sz w:val="16"/>
+          <w:szCs w:val="16"/>
+        </w:rPr>
+        <w:t xml:space="preserve"> common choices</w:t>
+      </w:r>
+      <w:r>
+        <w:rPr>
+          <w:rFonts w:ascii="Times New Roman" w:hAnsi="Times New Roman" w:cs="Times New Roman"/>
+          <w:color w:val="auto"/>
+          <w:sz w:val="16"/>
+          <w:szCs w:val="16"/>
+        </w:rPr>
+        <w:t>.</w:t>
       </w:r>
     </w:p>
     <w:p>
@@ -5074,10 +5458,7 @@
         </w:rPr>
       </w:pPr>
     </w:p>
-    <w:p>
-      <w:bookmarkStart w:id="0" w:name="_GoBack"/>
-      <w:bookmarkEnd w:id="0"/>
-    </w:p>
+    <w:p/>
     <w:p>
       <w:pPr>
         <w:pStyle w:val="TAMainText"/>
@@ -5093,6 +5474,7 @@
           <w:color w:val="943634"/>
           <w:lang w:eastAsia="ko-KR"/>
         </w:rPr>
+        <w:lastRenderedPageBreak/>
         <w:drawing>
           <wp:inline distT="0" distB="0" distL="0" distR="0" wp14:anchorId="39BCB38A" wp14:editId="17408C47">
             <wp:extent cx="992545" cy="976108"/>
@@ -9494,6 +9876,7 @@
   <w:style w:type="character" w:default="1" w:styleId="a0">
     <w:name w:val="Default Paragraph Font"/>
     <w:uiPriority w:val="1"/>
+    <w:semiHidden/>
     <w:unhideWhenUsed/>
   </w:style>
   <w:style w:type="table" w:default="1" w:styleId="a1">
@@ -9906,6 +10289,7 @@
   <w:style w:type="character" w:default="1" w:styleId="a0">
     <w:name w:val="Default Paragraph Font"/>
     <w:uiPriority w:val="1"/>
+    <w:semiHidden/>
     <w:unhideWhenUsed/>
   </w:style>
   <w:style w:type="table" w:default="1" w:styleId="a1">
@@ -10445,7 +10829,7 @@
 </file>
 
 <file path=customXml/itemProps1.xml><?xml version="1.0" encoding="utf-8"?>
-<ds:datastoreItem xmlns:ds="http://schemas.openxmlformats.org/officeDocument/2006/customXml" ds:itemID="{9A5C0D14-D21C-41AA-B966-2A9CE7E0EDD7}">
+<ds:datastoreItem xmlns:ds="http://schemas.openxmlformats.org/officeDocument/2006/customXml" ds:itemID="{1C5D4743-E3BD-42EC-8972-2051764E519C}">
   <ds:schemaRefs>
     <ds:schemaRef ds:uri="http://schemas.openxmlformats.org/officeDocument/2006/bibliography"/>
   </ds:schemaRefs>

</xml_diff>